<commit_message>
Második dokumentációs feladat frissítése, harmadik hozzáadása
</commit_message>
<xml_diff>
--- a/documentation/2 Követelmények, projekt, funkcionalitás.docx
+++ b/documentation/2 Követelmények, projekt, funkcionalitás.docx
@@ -141,7 +141,7 @@
           <w:szCs w:val="44"/>
           <w:rtl w:val="0"/>
         </w:rPr>
-        <w:t xml:space="preserve">– Angol karakterek</w:t>
+        <w:t xml:space="preserve">– angolkarakterek</w:t>
       </w:r>
     </w:p>
     <w:p>
@@ -891,6 +891,51 @@
           <w:szCs w:val="24"/>
           <w:rtl w:val="0"/>
         </w:rPr>
+        <w:t xml:space="preserve">pc - personal computer, általános személy által birtokolt számítógép</w:t>
+      </w:r>
+    </w:p>
+    <w:p>
+      <w:pPr>
+        <w:spacing w:line="240" w:lineRule="auto"/>
+        <w:contextualSpacing w:val="0"/>
+      </w:pPr>
+      <w:r>
+        <w:rPr>
+          <w:rFonts w:ascii="Times New Roman" w:cs="Times New Roman" w:eastAsia="Times New Roman" w:hAnsi="Times New Roman"/>
+          <w:sz w:val="24"/>
+          <w:szCs w:val="24"/>
+          <w:rtl w:val="0"/>
+        </w:rPr>
+        <w:t xml:space="preserve">java - programozási nyelv</w:t>
+      </w:r>
+    </w:p>
+    <w:p>
+      <w:pPr>
+        <w:spacing w:line="240" w:lineRule="auto"/>
+        <w:contextualSpacing w:val="0"/>
+      </w:pPr>
+      <w:r>
+        <w:rPr>
+          <w:rFonts w:ascii="Times New Roman" w:cs="Times New Roman" w:eastAsia="Times New Roman" w:hAnsi="Times New Roman"/>
+          <w:sz w:val="24"/>
+          <w:szCs w:val="24"/>
+          <w:rtl w:val="0"/>
+        </w:rPr>
+        <w:t xml:space="preserve">jvm - Java Virtual Machine, egy olyan külső komponens, ami szükséges a játék futtatásához</w:t>
+      </w:r>
+    </w:p>
+    <w:p>
+      <w:pPr>
+        <w:spacing w:line="240" w:lineRule="auto"/>
+        <w:contextualSpacing w:val="0"/>
+      </w:pPr>
+      <w:r>
+        <w:rPr>
+          <w:rFonts w:ascii="Times New Roman" w:cs="Times New Roman" w:eastAsia="Times New Roman" w:hAnsi="Times New Roman"/>
+          <w:sz w:val="24"/>
+          <w:szCs w:val="24"/>
+          <w:rtl w:val="0"/>
+        </w:rPr>
         <w:t xml:space="preserve">hszk - Hallgatói számítógép központ</w:t>
       </w:r>
     </w:p>
@@ -1383,7 +1428,7 @@
           <w:szCs w:val="24"/>
           <w:rtl w:val="0"/>
         </w:rPr>
-        <w:t xml:space="preserve">Hszk gépein futnia kell. Java nyelven kell fejleszteni a programot. </w:t>
+        <w:t xml:space="preserve">Hszk gépein futnia kell (a specifikációt a Hszk gépeinek teljesítményéhez, és azon lévő környezethez igazítottuk). Java nyelven fejlesztjük a programot. </w:t>
       </w:r>
     </w:p>
     <w:p>
@@ -1393,38 +1438,12 @@
       </w:pPr>
       <w:r>
         <w:rPr>
-          <w:rtl w:val="0"/>
-        </w:rPr>
-      </w:r>
-    </w:p>
-    <w:p>
-      <w:pPr>
-        <w:spacing w:line="240" w:lineRule="auto"/>
-        <w:contextualSpacing w:val="0"/>
-      </w:pPr>
-      <w:r>
-        <w:rPr>
           <w:rFonts w:ascii="Times New Roman" w:cs="Times New Roman" w:eastAsia="Times New Roman" w:hAnsi="Times New Roman"/>
           <w:sz w:val="24"/>
           <w:szCs w:val="24"/>
           <w:rtl w:val="0"/>
         </w:rPr>
-        <w:t xml:space="preserve">A játékot egy átlapos nappali beli PC feltételeihez szabtuk (szükséges: monitor, billentyűzet, számítógép). </w:t>
-      </w:r>
-    </w:p>
-    <w:p>
-      <w:pPr>
-        <w:spacing w:line="240" w:lineRule="auto"/>
-        <w:contextualSpacing w:val="0"/>
-      </w:pPr>
-      <w:r>
-        <w:rPr>
-          <w:rFonts w:ascii="Times New Roman" w:cs="Times New Roman" w:eastAsia="Times New Roman" w:hAnsi="Times New Roman"/>
-          <w:sz w:val="24"/>
-          <w:szCs w:val="24"/>
-          <w:rtl w:val="0"/>
-        </w:rPr>
-        <w:t xml:space="preserve">Ezen kívül a Hszk gépeinek specifikációjára szabtuk. </w:t>
+        <w:t xml:space="preserve">A játékhoz egy átlagos mindennapi PC feltételeihez szabtuk (szükséges: monitor, billentyűzet, számítógép). </w:t>
       </w:r>
     </w:p>
     <w:p>
@@ -2044,8 +2063,12 @@
             </w:pPr>
             <w:r>
               <w:rPr>
-                <w:rtl w:val="0"/>
-              </w:rPr>
+                <w:rFonts w:ascii="Times New Roman" w:cs="Times New Roman" w:eastAsia="Times New Roman" w:hAnsi="Times New Roman"/>
+                <w:sz w:val="24"/>
+                <w:szCs w:val="24"/>
+                <w:rtl w:val="0"/>
+              </w:rPr>
+              <w:t xml:space="preserve">Bemutatás</w:t>
             </w:r>
           </w:p>
         </w:tc>
@@ -2263,8 +2286,12 @@
             </w:pPr>
             <w:r>
               <w:rPr>
-                <w:rtl w:val="0"/>
-              </w:rPr>
+                <w:rFonts w:ascii="Times New Roman" w:cs="Times New Roman" w:eastAsia="Times New Roman" w:hAnsi="Times New Roman"/>
+                <w:sz w:val="24"/>
+                <w:szCs w:val="24"/>
+                <w:rtl w:val="0"/>
+              </w:rPr>
+              <w:t xml:space="preserve">Bemutatás</w:t>
             </w:r>
           </w:p>
         </w:tc>
@@ -2484,8 +2511,12 @@
             </w:pPr>
             <w:r>
               <w:rPr>
-                <w:rtl w:val="0"/>
-              </w:rPr>
+                <w:rFonts w:ascii="Times New Roman" w:cs="Times New Roman" w:eastAsia="Times New Roman" w:hAnsi="Times New Roman"/>
+                <w:sz w:val="24"/>
+                <w:szCs w:val="24"/>
+                <w:rtl w:val="0"/>
+              </w:rPr>
+              <w:t xml:space="preserve">Bemutatás</w:t>
             </w:r>
           </w:p>
         </w:tc>
@@ -2705,8 +2736,12 @@
             </w:pPr>
             <w:r>
               <w:rPr>
-                <w:rtl w:val="0"/>
-              </w:rPr>
+                <w:rFonts w:ascii="Times New Roman" w:cs="Times New Roman" w:eastAsia="Times New Roman" w:hAnsi="Times New Roman"/>
+                <w:sz w:val="24"/>
+                <w:szCs w:val="24"/>
+                <w:rtl w:val="0"/>
+              </w:rPr>
+              <w:t xml:space="preserve">Bemutatás</w:t>
             </w:r>
           </w:p>
         </w:tc>
@@ -2926,8 +2961,12 @@
             </w:pPr>
             <w:r>
               <w:rPr>
-                <w:rtl w:val="0"/>
-              </w:rPr>
+                <w:rFonts w:ascii="Times New Roman" w:cs="Times New Roman" w:eastAsia="Times New Roman" w:hAnsi="Times New Roman"/>
+                <w:sz w:val="24"/>
+                <w:szCs w:val="24"/>
+                <w:rtl w:val="0"/>
+              </w:rPr>
+              <w:t xml:space="preserve">Bemutatás</w:t>
             </w:r>
           </w:p>
         </w:tc>
@@ -3147,8 +3186,12 @@
             </w:pPr>
             <w:r>
               <w:rPr>
-                <w:rtl w:val="0"/>
-              </w:rPr>
+                <w:rFonts w:ascii="Times New Roman" w:cs="Times New Roman" w:eastAsia="Times New Roman" w:hAnsi="Times New Roman"/>
+                <w:sz w:val="24"/>
+                <w:szCs w:val="24"/>
+                <w:rtl w:val="0"/>
+              </w:rPr>
+              <w:t xml:space="preserve">Bemutatás</w:t>
             </w:r>
           </w:p>
         </w:tc>
@@ -3368,8 +3411,12 @@
             </w:pPr>
             <w:r>
               <w:rPr>
-                <w:rtl w:val="0"/>
-              </w:rPr>
+                <w:rFonts w:ascii="Times New Roman" w:cs="Times New Roman" w:eastAsia="Times New Roman" w:hAnsi="Times New Roman"/>
+                <w:sz w:val="24"/>
+                <w:szCs w:val="24"/>
+                <w:rtl w:val="0"/>
+              </w:rPr>
+              <w:t xml:space="preserve">Bemutatás</w:t>
             </w:r>
           </w:p>
         </w:tc>
@@ -3589,8 +3636,12 @@
             </w:pPr>
             <w:r>
               <w:rPr>
-                <w:rtl w:val="0"/>
-              </w:rPr>
+                <w:rFonts w:ascii="Times New Roman" w:cs="Times New Roman" w:eastAsia="Times New Roman" w:hAnsi="Times New Roman"/>
+                <w:sz w:val="24"/>
+                <w:szCs w:val="24"/>
+                <w:rtl w:val="0"/>
+              </w:rPr>
+              <w:t xml:space="preserve">Bemutatás</w:t>
             </w:r>
           </w:p>
         </w:tc>
@@ -3810,8 +3861,12 @@
             </w:pPr>
             <w:r>
               <w:rPr>
-                <w:rtl w:val="0"/>
-              </w:rPr>
+                <w:rFonts w:ascii="Times New Roman" w:cs="Times New Roman" w:eastAsia="Times New Roman" w:hAnsi="Times New Roman"/>
+                <w:sz w:val="24"/>
+                <w:szCs w:val="24"/>
+                <w:rtl w:val="0"/>
+              </w:rPr>
+              <w:t xml:space="preserve">Bemutatás</w:t>
             </w:r>
           </w:p>
         </w:tc>
@@ -4031,8 +4086,12 @@
             </w:pPr>
             <w:r>
               <w:rPr>
-                <w:rtl w:val="0"/>
-              </w:rPr>
+                <w:rFonts w:ascii="Times New Roman" w:cs="Times New Roman" w:eastAsia="Times New Roman" w:hAnsi="Times New Roman"/>
+                <w:sz w:val="24"/>
+                <w:szCs w:val="24"/>
+                <w:rtl w:val="0"/>
+              </w:rPr>
+              <w:t xml:space="preserve">Bemutatás</w:t>
             </w:r>
           </w:p>
         </w:tc>
@@ -4252,8 +4311,12 @@
             </w:pPr>
             <w:r>
               <w:rPr>
-                <w:rtl w:val="0"/>
-              </w:rPr>
+                <w:rFonts w:ascii="Times New Roman" w:cs="Times New Roman" w:eastAsia="Times New Roman" w:hAnsi="Times New Roman"/>
+                <w:sz w:val="24"/>
+                <w:szCs w:val="24"/>
+                <w:rtl w:val="0"/>
+              </w:rPr>
+              <w:t xml:space="preserve">Kiértékelés</w:t>
             </w:r>
           </w:p>
         </w:tc>
@@ -4473,8 +4536,12 @@
             </w:pPr>
             <w:r>
               <w:rPr>
-                <w:rtl w:val="0"/>
-              </w:rPr>
+                <w:rFonts w:ascii="Times New Roman" w:cs="Times New Roman" w:eastAsia="Times New Roman" w:hAnsi="Times New Roman"/>
+                <w:sz w:val="24"/>
+                <w:szCs w:val="24"/>
+                <w:rtl w:val="0"/>
+              </w:rPr>
+              <w:t xml:space="preserve">Bemutatás</w:t>
             </w:r>
           </w:p>
         </w:tc>
@@ -4694,8 +4761,12 @@
             </w:pPr>
             <w:r>
               <w:rPr>
-                <w:rtl w:val="0"/>
-              </w:rPr>
+                <w:rFonts w:ascii="Times New Roman" w:cs="Times New Roman" w:eastAsia="Times New Roman" w:hAnsi="Times New Roman"/>
+                <w:sz w:val="24"/>
+                <w:szCs w:val="24"/>
+                <w:rtl w:val="0"/>
+              </w:rPr>
+              <w:t xml:space="preserve">Bemutatás</w:t>
             </w:r>
           </w:p>
         </w:tc>
@@ -5142,22 +5213,18 @@
           </w:tcPr>
           <w:p>
             <w:pPr>
-              <w:keepNext w:val="0"/>
-              <w:keepLines w:val="0"/>
               <w:widowControl w:val="0"/>
-              <w:spacing w:after="0" w:before="0" w:line="276" w:lineRule="auto"/>
-              <w:ind w:left="0" w:right="0" w:firstLine="0"/>
-              <w:contextualSpacing w:val="0"/>
-              <w:jc w:val="left"/>
-            </w:pPr>
-            <w:r>
-              <w:rPr>
-                <w:rFonts w:ascii="Times New Roman" w:cs="Times New Roman" w:eastAsia="Times New Roman" w:hAnsi="Times New Roman"/>
-                <w:sz w:val="24"/>
-                <w:szCs w:val="24"/>
-                <w:rtl w:val="0"/>
-              </w:rPr>
-              <w:t xml:space="preserve">E0-01</w:t>
+              <w:contextualSpacing w:val="0"/>
+            </w:pPr>
+            <w:r>
+              <w:rPr>
+                <w:rFonts w:ascii="Times New Roman" w:cs="Times New Roman" w:eastAsia="Times New Roman" w:hAnsi="Times New Roman"/>
+                <w:sz w:val="24"/>
+                <w:szCs w:val="24"/>
+                <w:rtl w:val="0"/>
+              </w:rPr>
+              <w:t xml:space="preserve">E1-01</w:t>
+              <w:tab/>
             </w:r>
           </w:p>
         </w:tc>
@@ -5177,22 +5244,17 @@
           </w:tcPr>
           <w:p>
             <w:pPr>
-              <w:keepNext w:val="0"/>
-              <w:keepLines w:val="0"/>
               <w:widowControl w:val="0"/>
-              <w:spacing w:after="0" w:before="0" w:line="276" w:lineRule="auto"/>
-              <w:ind w:left="0" w:right="0" w:firstLine="0"/>
-              <w:contextualSpacing w:val="0"/>
-              <w:jc w:val="left"/>
-            </w:pPr>
-            <w:r>
-              <w:rPr>
-                <w:rFonts w:ascii="Times New Roman" w:cs="Times New Roman" w:eastAsia="Times New Roman" w:hAnsi="Times New Roman"/>
-                <w:sz w:val="24"/>
-                <w:szCs w:val="24"/>
-                <w:rtl w:val="0"/>
-              </w:rPr>
-              <w:t xml:space="preserve">Cross-platform legyen a játék</w:t>
+              <w:contextualSpacing w:val="0"/>
+            </w:pPr>
+            <w:r>
+              <w:rPr>
+                <w:rFonts w:ascii="Times New Roman" w:cs="Times New Roman" w:eastAsia="Times New Roman" w:hAnsi="Times New Roman"/>
+                <w:sz w:val="24"/>
+                <w:szCs w:val="24"/>
+                <w:rtl w:val="0"/>
+              </w:rPr>
+              <w:t xml:space="preserve">Ne akadozzon a játék. </w:t>
             </w:r>
           </w:p>
         </w:tc>
@@ -5212,22 +5274,17 @@
           </w:tcPr>
           <w:p>
             <w:pPr>
-              <w:keepNext w:val="0"/>
-              <w:keepLines w:val="0"/>
               <w:widowControl w:val="0"/>
-              <w:spacing w:after="0" w:before="0" w:line="276" w:lineRule="auto"/>
-              <w:ind w:left="0" w:right="0" w:firstLine="0"/>
-              <w:contextualSpacing w:val="0"/>
-              <w:jc w:val="left"/>
-            </w:pPr>
-            <w:r>
-              <w:rPr>
-                <w:rFonts w:ascii="Times New Roman" w:cs="Times New Roman" w:eastAsia="Times New Roman" w:hAnsi="Times New Roman"/>
-                <w:sz w:val="24"/>
-                <w:szCs w:val="24"/>
-                <w:rtl w:val="0"/>
-              </w:rPr>
-              <w:t xml:space="preserve">Játék futtatása</w:t>
+              <w:contextualSpacing w:val="0"/>
+            </w:pPr>
+            <w:r>
+              <w:rPr>
+                <w:rFonts w:ascii="Times New Roman" w:cs="Times New Roman" w:eastAsia="Times New Roman" w:hAnsi="Times New Roman"/>
+                <w:sz w:val="24"/>
+                <w:szCs w:val="24"/>
+                <w:rtl w:val="0"/>
+              </w:rPr>
+              <w:t xml:space="preserve">Bemutatás</w:t>
             </w:r>
           </w:p>
         </w:tc>
@@ -5247,22 +5304,17 @@
           </w:tcPr>
           <w:p>
             <w:pPr>
-              <w:keepNext w:val="0"/>
-              <w:keepLines w:val="0"/>
               <w:widowControl w:val="0"/>
-              <w:spacing w:after="0" w:before="0" w:line="276" w:lineRule="auto"/>
-              <w:ind w:left="0" w:right="0" w:firstLine="0"/>
-              <w:contextualSpacing w:val="0"/>
-              <w:jc w:val="left"/>
-            </w:pPr>
-            <w:r>
-              <w:rPr>
-                <w:rFonts w:ascii="Times New Roman" w:cs="Times New Roman" w:eastAsia="Times New Roman" w:hAnsi="Times New Roman"/>
-                <w:sz w:val="24"/>
-                <w:szCs w:val="24"/>
-                <w:rtl w:val="0"/>
-              </w:rPr>
-              <w:t xml:space="preserve">Alapvető</w:t>
+              <w:contextualSpacing w:val="0"/>
+            </w:pPr>
+            <w:r>
+              <w:rPr>
+                <w:rFonts w:ascii="Times New Roman" w:cs="Times New Roman" w:eastAsia="Times New Roman" w:hAnsi="Times New Roman"/>
+                <w:sz w:val="24"/>
+                <w:szCs w:val="24"/>
+                <w:rtl w:val="0"/>
+              </w:rPr>
+              <w:t xml:space="preserve">Fontos</w:t>
             </w:r>
           </w:p>
         </w:tc>
@@ -5282,13 +5334,8 @@
           </w:tcPr>
           <w:p>
             <w:pPr>
-              <w:keepNext w:val="0"/>
-              <w:keepLines w:val="0"/>
               <w:widowControl w:val="0"/>
-              <w:spacing w:after="0" w:before="0" w:line="276" w:lineRule="auto"/>
-              <w:ind w:left="0" w:right="0" w:firstLine="0"/>
-              <w:contextualSpacing w:val="0"/>
-              <w:jc w:val="left"/>
+              <w:contextualSpacing w:val="0"/>
             </w:pPr>
             <w:r>
               <w:rPr>
@@ -5318,6 +5365,38 @@
           </w:tcPr>
           <w:p>
             <w:pPr>
+              <w:widowControl w:val="0"/>
+              <w:contextualSpacing w:val="0"/>
+            </w:pPr>
+            <w:r>
+              <w:rPr>
+                <w:rFonts w:ascii="Times New Roman" w:cs="Times New Roman" w:eastAsia="Times New Roman" w:hAnsi="Times New Roman"/>
+                <w:sz w:val="24"/>
+                <w:szCs w:val="24"/>
+                <w:rtl w:val="0"/>
+              </w:rPr>
+              <w:t xml:space="preserve">Játékos ne vegye észre a képfrissítés késleltetését.</w:t>
+            </w:r>
+          </w:p>
+        </w:tc>
+      </w:tr>
+      <w:tr>
+        <w:tc>
+          <w:tcPr>
+            <w:tcBorders>
+              <w:top w:color="000000" w:space="0" w:sz="6" w:val="single"/>
+              <w:left w:color="000000" w:space="0" w:sz="6" w:val="single"/>
+              <w:bottom w:color="000000" w:space="0" w:sz="6" w:val="single"/>
+            </w:tcBorders>
+            <w:tcMar>
+              <w:top w:w="100.0" w:type="dxa"/>
+              <w:left w:w="100.0" w:type="dxa"/>
+              <w:bottom w:w="100.0" w:type="dxa"/>
+              <w:right w:w="100.0" w:type="dxa"/>
+            </w:tcMar>
+          </w:tcPr>
+          <w:p>
+            <w:pPr>
               <w:keepNext w:val="0"/>
               <w:keepLines w:val="0"/>
               <w:widowControl w:val="0"/>
@@ -5328,13 +5407,15 @@
             </w:pPr>
             <w:r>
               <w:rPr>
-                <w:rtl w:val="0"/>
-              </w:rPr>
-            </w:r>
-          </w:p>
-        </w:tc>
-      </w:tr>
-      <w:tr>
+                <w:rFonts w:ascii="Times New Roman" w:cs="Times New Roman" w:eastAsia="Times New Roman" w:hAnsi="Times New Roman"/>
+                <w:sz w:val="24"/>
+                <w:szCs w:val="24"/>
+                <w:rtl w:val="0"/>
+              </w:rPr>
+              <w:t xml:space="preserve">E1-02</w:t>
+            </w:r>
+          </w:p>
+        </w:tc>
         <w:tc>
           <w:tcPr>
             <w:tcBorders>
@@ -5351,18 +5432,22 @@
           </w:tcPr>
           <w:p>
             <w:pPr>
+              <w:keepNext w:val="0"/>
+              <w:keepLines w:val="0"/>
               <w:widowControl w:val="0"/>
-              <w:contextualSpacing w:val="0"/>
-            </w:pPr>
-            <w:r>
-              <w:rPr>
-                <w:rFonts w:ascii="Times New Roman" w:cs="Times New Roman" w:eastAsia="Times New Roman" w:hAnsi="Times New Roman"/>
-                <w:sz w:val="24"/>
-                <w:szCs w:val="24"/>
-                <w:rtl w:val="0"/>
-              </w:rPr>
-              <w:t xml:space="preserve">E1-01</w:t>
-              <w:tab/>
+              <w:spacing w:after="0" w:before="0" w:line="276" w:lineRule="auto"/>
+              <w:ind w:left="0" w:right="0" w:firstLine="0"/>
+              <w:contextualSpacing w:val="0"/>
+              <w:jc w:val="left"/>
+            </w:pPr>
+            <w:r>
+              <w:rPr>
+                <w:rFonts w:ascii="Times New Roman" w:cs="Times New Roman" w:eastAsia="Times New Roman" w:hAnsi="Times New Roman"/>
+                <w:sz w:val="24"/>
+                <w:szCs w:val="24"/>
+                <w:rtl w:val="0"/>
+              </w:rPr>
+              <w:t xml:space="preserve">Az adott rendszernek rendelkeznie kell a Java 8. valahányas verziójával</w:t>
             </w:r>
           </w:p>
         </w:tc>
@@ -5382,17 +5467,22 @@
           </w:tcPr>
           <w:p>
             <w:pPr>
+              <w:keepNext w:val="0"/>
+              <w:keepLines w:val="0"/>
               <w:widowControl w:val="0"/>
-              <w:contextualSpacing w:val="0"/>
-            </w:pPr>
-            <w:r>
-              <w:rPr>
-                <w:rFonts w:ascii="Times New Roman" w:cs="Times New Roman" w:eastAsia="Times New Roman" w:hAnsi="Times New Roman"/>
-                <w:sz w:val="24"/>
-                <w:szCs w:val="24"/>
-                <w:rtl w:val="0"/>
-              </w:rPr>
-              <w:t xml:space="preserve">Ne akadozzon a játék. </w:t>
+              <w:spacing w:after="0" w:before="0" w:line="276" w:lineRule="auto"/>
+              <w:ind w:left="0" w:right="0" w:firstLine="0"/>
+              <w:contextualSpacing w:val="0"/>
+              <w:jc w:val="left"/>
+            </w:pPr>
+            <w:r>
+              <w:rPr>
+                <w:rFonts w:ascii="Times New Roman" w:cs="Times New Roman" w:eastAsia="Times New Roman" w:hAnsi="Times New Roman"/>
+                <w:sz w:val="24"/>
+                <w:szCs w:val="24"/>
+                <w:rtl w:val="0"/>
+              </w:rPr>
+              <w:t xml:space="preserve">Kiértékelés</w:t>
             </w:r>
           </w:p>
         </w:tc>
@@ -5412,17 +5502,22 @@
           </w:tcPr>
           <w:p>
             <w:pPr>
+              <w:keepNext w:val="0"/>
+              <w:keepLines w:val="0"/>
               <w:widowControl w:val="0"/>
-              <w:contextualSpacing w:val="0"/>
-            </w:pPr>
-            <w:r>
-              <w:rPr>
-                <w:rFonts w:ascii="Times New Roman" w:cs="Times New Roman" w:eastAsia="Times New Roman" w:hAnsi="Times New Roman"/>
-                <w:sz w:val="24"/>
-                <w:szCs w:val="24"/>
-                <w:rtl w:val="0"/>
-              </w:rPr>
-              <w:t xml:space="preserve">Tesztelés</w:t>
+              <w:spacing w:after="0" w:before="0" w:line="276" w:lineRule="auto"/>
+              <w:ind w:left="0" w:right="0" w:firstLine="0"/>
+              <w:contextualSpacing w:val="0"/>
+              <w:jc w:val="left"/>
+            </w:pPr>
+            <w:r>
+              <w:rPr>
+                <w:rFonts w:ascii="Times New Roman" w:cs="Times New Roman" w:eastAsia="Times New Roman" w:hAnsi="Times New Roman"/>
+                <w:sz w:val="24"/>
+                <w:szCs w:val="24"/>
+                <w:rtl w:val="0"/>
+              </w:rPr>
+              <w:t xml:space="preserve">Fontos</w:t>
             </w:r>
           </w:p>
         </w:tc>
@@ -5442,38 +5537,13 @@
           </w:tcPr>
           <w:p>
             <w:pPr>
+              <w:keepNext w:val="0"/>
+              <w:keepLines w:val="0"/>
               <w:widowControl w:val="0"/>
-              <w:contextualSpacing w:val="0"/>
-            </w:pPr>
-            <w:r>
-              <w:rPr>
-                <w:rFonts w:ascii="Times New Roman" w:cs="Times New Roman" w:eastAsia="Times New Roman" w:hAnsi="Times New Roman"/>
-                <w:sz w:val="24"/>
-                <w:szCs w:val="24"/>
-                <w:rtl w:val="0"/>
-              </w:rPr>
-              <w:t xml:space="preserve">Fontos</w:t>
-            </w:r>
-          </w:p>
-        </w:tc>
-        <w:tc>
-          <w:tcPr>
-            <w:tcBorders>
-              <w:top w:color="000000" w:space="0" w:sz="6" w:val="single"/>
-              <w:left w:color="000000" w:space="0" w:sz="6" w:val="single"/>
-              <w:bottom w:color="000000" w:space="0" w:sz="6" w:val="single"/>
-            </w:tcBorders>
-            <w:tcMar>
-              <w:top w:w="100.0" w:type="dxa"/>
-              <w:left w:w="100.0" w:type="dxa"/>
-              <w:bottom w:w="100.0" w:type="dxa"/>
-              <w:right w:w="100.0" w:type="dxa"/>
-            </w:tcMar>
-          </w:tcPr>
-          <w:p>
-            <w:pPr>
-              <w:widowControl w:val="0"/>
-              <w:contextualSpacing w:val="0"/>
+              <w:spacing w:after="0" w:before="0" w:line="276" w:lineRule="auto"/>
+              <w:ind w:left="0" w:right="0" w:firstLine="0"/>
+              <w:contextualSpacing w:val="0"/>
+              <w:jc w:val="left"/>
             </w:pPr>
             <w:r>
               <w:rPr>
@@ -5503,17 +5573,22 @@
           </w:tcPr>
           <w:p>
             <w:pPr>
+              <w:keepNext w:val="0"/>
+              <w:keepLines w:val="0"/>
               <w:widowControl w:val="0"/>
-              <w:contextualSpacing w:val="0"/>
-            </w:pPr>
-            <w:r>
-              <w:rPr>
-                <w:rFonts w:ascii="Times New Roman" w:cs="Times New Roman" w:eastAsia="Times New Roman" w:hAnsi="Times New Roman"/>
-                <w:sz w:val="24"/>
-                <w:szCs w:val="24"/>
-                <w:rtl w:val="0"/>
-              </w:rPr>
-              <w:t xml:space="preserve">Játékos ne vegye észre a képfrissítés késleltetését.</w:t>
+              <w:spacing w:after="0" w:before="0" w:line="276" w:lineRule="auto"/>
+              <w:ind w:left="0" w:right="0" w:firstLine="0"/>
+              <w:contextualSpacing w:val="0"/>
+              <w:jc w:val="left"/>
+            </w:pPr>
+            <w:r>
+              <w:rPr>
+                <w:rFonts w:ascii="Times New Roman" w:cs="Times New Roman" w:eastAsia="Times New Roman" w:hAnsi="Times New Roman"/>
+                <w:sz w:val="24"/>
+                <w:szCs w:val="24"/>
+                <w:rtl w:val="0"/>
+              </w:rPr>
+              <w:t xml:space="preserve">A crossplatform tulajdonságok kihasználása érdekében</w:t>
             </w:r>
           </w:p>
         </w:tc>
@@ -5550,7 +5625,7 @@
                 <w:szCs w:val="24"/>
                 <w:rtl w:val="0"/>
               </w:rPr>
-              <w:t xml:space="preserve">E1-02</w:t>
+              <w:t xml:space="preserve">E1-03</w:t>
             </w:r>
           </w:p>
         </w:tc>
@@ -5585,7 +5660,7 @@
                 <w:szCs w:val="24"/>
                 <w:rtl w:val="0"/>
               </w:rPr>
-              <w:t xml:space="preserve">Az adott rendszernek rendelkeznie kell a Java 8. valahányas verziójával</w:t>
+              <w:t xml:space="preserve">A játék használatához a számítógépnek rendelkeznie kell monitorral, és billentyűzettel</w:t>
             </w:r>
           </w:p>
         </w:tc>
@@ -5620,220 +5695,7 @@
                 <w:szCs w:val="24"/>
                 <w:rtl w:val="0"/>
               </w:rPr>
-              <w:t xml:space="preserve">Java 8-as rendszeren teszteléssel</w:t>
-            </w:r>
-          </w:p>
-        </w:tc>
-        <w:tc>
-          <w:tcPr>
-            <w:tcBorders>
-              <w:top w:color="000000" w:space="0" w:sz="6" w:val="single"/>
-              <w:left w:color="000000" w:space="0" w:sz="6" w:val="single"/>
-              <w:bottom w:color="000000" w:space="0" w:sz="6" w:val="single"/>
-            </w:tcBorders>
-            <w:tcMar>
-              <w:top w:w="100.0" w:type="dxa"/>
-              <w:left w:w="100.0" w:type="dxa"/>
-              <w:bottom w:w="100.0" w:type="dxa"/>
-              <w:right w:w="100.0" w:type="dxa"/>
-            </w:tcMar>
-          </w:tcPr>
-          <w:p>
-            <w:pPr>
-              <w:keepNext w:val="0"/>
-              <w:keepLines w:val="0"/>
-              <w:widowControl w:val="0"/>
-              <w:spacing w:after="0" w:before="0" w:line="276" w:lineRule="auto"/>
-              <w:ind w:left="0" w:right="0" w:firstLine="0"/>
-              <w:contextualSpacing w:val="0"/>
-              <w:jc w:val="left"/>
-            </w:pPr>
-            <w:r>
-              <w:rPr>
-                <w:rFonts w:ascii="Times New Roman" w:cs="Times New Roman" w:eastAsia="Times New Roman" w:hAnsi="Times New Roman"/>
-                <w:sz w:val="24"/>
-                <w:szCs w:val="24"/>
-                <w:rtl w:val="0"/>
-              </w:rPr>
-              <w:t xml:space="preserve">Fontos</w:t>
-            </w:r>
-          </w:p>
-        </w:tc>
-        <w:tc>
-          <w:tcPr>
-            <w:tcBorders>
-              <w:top w:color="000000" w:space="0" w:sz="6" w:val="single"/>
-              <w:left w:color="000000" w:space="0" w:sz="6" w:val="single"/>
-              <w:bottom w:color="000000" w:space="0" w:sz="6" w:val="single"/>
-            </w:tcBorders>
-            <w:tcMar>
-              <w:top w:w="100.0" w:type="dxa"/>
-              <w:left w:w="100.0" w:type="dxa"/>
-              <w:bottom w:w="100.0" w:type="dxa"/>
-              <w:right w:w="100.0" w:type="dxa"/>
-            </w:tcMar>
-          </w:tcPr>
-          <w:p>
-            <w:pPr>
-              <w:keepNext w:val="0"/>
-              <w:keepLines w:val="0"/>
-              <w:widowControl w:val="0"/>
-              <w:spacing w:after="0" w:before="0" w:line="276" w:lineRule="auto"/>
-              <w:ind w:left="0" w:right="0" w:firstLine="0"/>
-              <w:contextualSpacing w:val="0"/>
-              <w:jc w:val="left"/>
-            </w:pPr>
-            <w:r>
-              <w:rPr>
-                <w:rFonts w:ascii="Times New Roman" w:cs="Times New Roman" w:eastAsia="Times New Roman" w:hAnsi="Times New Roman"/>
-                <w:sz w:val="24"/>
-                <w:szCs w:val="24"/>
-                <w:rtl w:val="0"/>
-              </w:rPr>
-              <w:t xml:space="preserve">Csapat</w:t>
-            </w:r>
-          </w:p>
-        </w:tc>
-        <w:tc>
-          <w:tcPr>
-            <w:tcBorders>
-              <w:top w:color="000000" w:space="0" w:sz="6" w:val="single"/>
-              <w:left w:color="000000" w:space="0" w:sz="6" w:val="single"/>
-              <w:bottom w:color="000000" w:space="0" w:sz="6" w:val="single"/>
-              <w:right w:color="000000" w:space="0" w:sz="6" w:val="single"/>
-            </w:tcBorders>
-            <w:tcMar>
-              <w:top w:w="100.0" w:type="dxa"/>
-              <w:left w:w="100.0" w:type="dxa"/>
-              <w:bottom w:w="100.0" w:type="dxa"/>
-              <w:right w:w="100.0" w:type="dxa"/>
-            </w:tcMar>
-          </w:tcPr>
-          <w:p>
-            <w:pPr>
-              <w:keepNext w:val="0"/>
-              <w:keepLines w:val="0"/>
-              <w:widowControl w:val="0"/>
-              <w:spacing w:after="0" w:before="0" w:line="276" w:lineRule="auto"/>
-              <w:ind w:left="0" w:right="0" w:firstLine="0"/>
-              <w:contextualSpacing w:val="0"/>
-              <w:jc w:val="left"/>
-            </w:pPr>
-            <w:r>
-              <w:rPr>
-                <w:rFonts w:ascii="Times New Roman" w:cs="Times New Roman" w:eastAsia="Times New Roman" w:hAnsi="Times New Roman"/>
-                <w:sz w:val="24"/>
-                <w:szCs w:val="24"/>
-                <w:rtl w:val="0"/>
-              </w:rPr>
-              <w:t xml:space="preserve">A crossplatform tulajdonságok kihasználása érdekében</w:t>
-            </w:r>
-          </w:p>
-        </w:tc>
-      </w:tr>
-      <w:tr>
-        <w:tc>
-          <w:tcPr>
-            <w:tcBorders>
-              <w:top w:color="000000" w:space="0" w:sz="6" w:val="single"/>
-              <w:left w:color="000000" w:space="0" w:sz="6" w:val="single"/>
-              <w:bottom w:color="000000" w:space="0" w:sz="6" w:val="single"/>
-            </w:tcBorders>
-            <w:tcMar>
-              <w:top w:w="100.0" w:type="dxa"/>
-              <w:left w:w="100.0" w:type="dxa"/>
-              <w:bottom w:w="100.0" w:type="dxa"/>
-              <w:right w:w="100.0" w:type="dxa"/>
-            </w:tcMar>
-          </w:tcPr>
-          <w:p>
-            <w:pPr>
-              <w:keepNext w:val="0"/>
-              <w:keepLines w:val="0"/>
-              <w:widowControl w:val="0"/>
-              <w:spacing w:after="0" w:before="0" w:line="276" w:lineRule="auto"/>
-              <w:ind w:left="0" w:right="0" w:firstLine="0"/>
-              <w:contextualSpacing w:val="0"/>
-              <w:jc w:val="left"/>
-            </w:pPr>
-            <w:r>
-              <w:rPr>
-                <w:rFonts w:ascii="Times New Roman" w:cs="Times New Roman" w:eastAsia="Times New Roman" w:hAnsi="Times New Roman"/>
-                <w:sz w:val="24"/>
-                <w:szCs w:val="24"/>
-                <w:rtl w:val="0"/>
-              </w:rPr>
-              <w:t xml:space="preserve">E1-03</w:t>
-            </w:r>
-          </w:p>
-        </w:tc>
-        <w:tc>
-          <w:tcPr>
-            <w:tcBorders>
-              <w:top w:color="000000" w:space="0" w:sz="6" w:val="single"/>
-              <w:left w:color="000000" w:space="0" w:sz="6" w:val="single"/>
-              <w:bottom w:color="000000" w:space="0" w:sz="6" w:val="single"/>
-            </w:tcBorders>
-            <w:tcMar>
-              <w:top w:w="100.0" w:type="dxa"/>
-              <w:left w:w="100.0" w:type="dxa"/>
-              <w:bottom w:w="100.0" w:type="dxa"/>
-              <w:right w:w="100.0" w:type="dxa"/>
-            </w:tcMar>
-          </w:tcPr>
-          <w:p>
-            <w:pPr>
-              <w:keepNext w:val="0"/>
-              <w:keepLines w:val="0"/>
-              <w:widowControl w:val="0"/>
-              <w:spacing w:after="0" w:before="0" w:line="276" w:lineRule="auto"/>
-              <w:ind w:left="0" w:right="0" w:firstLine="0"/>
-              <w:contextualSpacing w:val="0"/>
-              <w:jc w:val="left"/>
-            </w:pPr>
-            <w:r>
-              <w:rPr>
-                <w:rFonts w:ascii="Times New Roman" w:cs="Times New Roman" w:eastAsia="Times New Roman" w:hAnsi="Times New Roman"/>
-                <w:sz w:val="24"/>
-                <w:szCs w:val="24"/>
-                <w:rtl w:val="0"/>
-              </w:rPr>
-              <w:t xml:space="preserve">A játék használatához a számítógépnek rendelkeznie kell monitorral, billentyűzettel, és egérrel</w:t>
-            </w:r>
-          </w:p>
-        </w:tc>
-        <w:tc>
-          <w:tcPr>
-            <w:tcBorders>
-              <w:top w:color="000000" w:space="0" w:sz="6" w:val="single"/>
-              <w:left w:color="000000" w:space="0" w:sz="6" w:val="single"/>
-              <w:bottom w:color="000000" w:space="0" w:sz="6" w:val="single"/>
-            </w:tcBorders>
-            <w:tcMar>
-              <w:top w:w="100.0" w:type="dxa"/>
-              <w:left w:w="100.0" w:type="dxa"/>
-              <w:bottom w:w="100.0" w:type="dxa"/>
-              <w:right w:w="100.0" w:type="dxa"/>
-            </w:tcMar>
-          </w:tcPr>
-          <w:p>
-            <w:pPr>
-              <w:keepNext w:val="0"/>
-              <w:keepLines w:val="0"/>
-              <w:widowControl w:val="0"/>
-              <w:spacing w:after="0" w:before="0" w:line="276" w:lineRule="auto"/>
-              <w:ind w:left="0" w:right="0" w:firstLine="0"/>
-              <w:contextualSpacing w:val="0"/>
-              <w:jc w:val="left"/>
-            </w:pPr>
-            <w:r>
-              <w:rPr>
-                <w:rFonts w:ascii="Times New Roman" w:cs="Times New Roman" w:eastAsia="Times New Roman" w:hAnsi="Times New Roman"/>
-                <w:sz w:val="24"/>
-                <w:szCs w:val="24"/>
-                <w:rtl w:val="0"/>
-              </w:rPr>
-              <w:t xml:space="preserve">Teszteléssel</w:t>
+              <w:t xml:space="preserve">Bemutatás</w:t>
             </w:r>
           </w:p>
         </w:tc>
@@ -6311,7 +6173,7 @@
                 <w:szCs w:val="24"/>
                 <w:rtl w:val="0"/>
               </w:rPr>
-              <w:t xml:space="preserve">Több számítógépen kipróbálva a működését</w:t>
+              <w:t xml:space="preserve">Bemutatás</w:t>
             </w:r>
           </w:p>
         </w:tc>
@@ -6494,7 +6356,7 @@
                 <w:szCs w:val="24"/>
                 <w:rtl w:val="0"/>
               </w:rPr>
-              <w:t xml:space="preserve">Teszteléssel</w:t>
+              <w:t xml:space="preserve">Bemutatás</w:t>
             </w:r>
           </w:p>
         </w:tc>
@@ -6677,7 +6539,7 @@
                 <w:szCs w:val="24"/>
                 <w:rtl w:val="0"/>
               </w:rPr>
-              <w:t xml:space="preserve">Teszteléssel</w:t>
+              <w:t xml:space="preserve">Bemutatás</w:t>
             </w:r>
           </w:p>
         </w:tc>
@@ -7149,8 +7011,12 @@
             </w:pPr>
             <w:r>
               <w:rPr>
-                <w:rtl w:val="0"/>
-              </w:rPr>
+                <w:rFonts w:ascii="Times New Roman" w:cs="Times New Roman" w:eastAsia="Times New Roman" w:hAnsi="Times New Roman"/>
+                <w:sz w:val="24"/>
+                <w:szCs w:val="24"/>
+                <w:rtl w:val="0"/>
+              </w:rPr>
+              <w:t xml:space="preserve">Bemutatás</w:t>
             </w:r>
           </w:p>
         </w:tc>
@@ -7327,8 +7193,12 @@
             </w:pPr>
             <w:r>
               <w:rPr>
-                <w:rtl w:val="0"/>
-              </w:rPr>
+                <w:rFonts w:ascii="Times New Roman" w:cs="Times New Roman" w:eastAsia="Times New Roman" w:hAnsi="Times New Roman"/>
+                <w:sz w:val="24"/>
+                <w:szCs w:val="24"/>
+                <w:rtl w:val="0"/>
+              </w:rPr>
+              <w:t xml:space="preserve">Bemutatás</w:t>
             </w:r>
           </w:p>
         </w:tc>
@@ -7505,8 +7375,12 @@
             </w:pPr>
             <w:r>
               <w:rPr>
-                <w:rtl w:val="0"/>
-              </w:rPr>
+                <w:rFonts w:ascii="Times New Roman" w:cs="Times New Roman" w:eastAsia="Times New Roman" w:hAnsi="Times New Roman"/>
+                <w:sz w:val="24"/>
+                <w:szCs w:val="24"/>
+                <w:rtl w:val="0"/>
+              </w:rPr>
+              <w:t xml:space="preserve">Kiértékelés</w:t>
             </w:r>
           </w:p>
         </w:tc>
@@ -7683,8 +7557,12 @@
             </w:pPr>
             <w:r>
               <w:rPr>
-                <w:rtl w:val="0"/>
-              </w:rPr>
+                <w:rFonts w:ascii="Times New Roman" w:cs="Times New Roman" w:eastAsia="Times New Roman" w:hAnsi="Times New Roman"/>
+                <w:sz w:val="24"/>
+                <w:szCs w:val="24"/>
+                <w:rtl w:val="0"/>
+              </w:rPr>
+              <w:t xml:space="preserve">Bemutatás</w:t>
             </w:r>
           </w:p>
         </w:tc>
@@ -7861,8 +7739,12 @@
             </w:pPr>
             <w:r>
               <w:rPr>
-                <w:rtl w:val="0"/>
-              </w:rPr>
+                <w:rFonts w:ascii="Times New Roman" w:cs="Times New Roman" w:eastAsia="Times New Roman" w:hAnsi="Times New Roman"/>
+                <w:sz w:val="24"/>
+                <w:szCs w:val="24"/>
+                <w:rtl w:val="0"/>
+              </w:rPr>
+              <w:t xml:space="preserve">Bemutatás</w:t>
             </w:r>
           </w:p>
         </w:tc>
@@ -7951,188 +7833,6 @@
               <w:rPr>
                 <w:rtl w:val="0"/>
               </w:rPr>
-            </w:r>
-          </w:p>
-        </w:tc>
-      </w:tr>
-      <w:tr>
-        <w:tc>
-          <w:tcPr>
-            <w:tcBorders>
-              <w:top w:color="000000" w:space="0" w:sz="6" w:val="single"/>
-              <w:left w:color="000000" w:space="0" w:sz="6" w:val="single"/>
-              <w:bottom w:color="000000" w:space="0" w:sz="6" w:val="single"/>
-            </w:tcBorders>
-            <w:tcMar>
-              <w:top w:w="100.0" w:type="dxa"/>
-              <w:left w:w="100.0" w:type="dxa"/>
-              <w:bottom w:w="100.0" w:type="dxa"/>
-              <w:right w:w="100.0" w:type="dxa"/>
-            </w:tcMar>
-          </w:tcPr>
-          <w:p>
-            <w:pPr>
-              <w:widowControl w:val="0"/>
-              <w:contextualSpacing w:val="0"/>
-            </w:pPr>
-            <w:r>
-              <w:rPr>
-                <w:rFonts w:ascii="Times New Roman" w:cs="Times New Roman" w:eastAsia="Times New Roman" w:hAnsi="Times New Roman"/>
-                <w:sz w:val="24"/>
-                <w:szCs w:val="24"/>
-                <w:rtl w:val="0"/>
-              </w:rPr>
-              <w:t xml:space="preserve">N2-03</w:t>
-            </w:r>
-          </w:p>
-        </w:tc>
-        <w:tc>
-          <w:tcPr>
-            <w:tcBorders>
-              <w:top w:color="000000" w:space="0" w:sz="6" w:val="single"/>
-              <w:left w:color="000000" w:space="0" w:sz="6" w:val="single"/>
-              <w:bottom w:color="000000" w:space="0" w:sz="6" w:val="single"/>
-            </w:tcBorders>
-            <w:tcMar>
-              <w:top w:w="100.0" w:type="dxa"/>
-              <w:left w:w="100.0" w:type="dxa"/>
-              <w:bottom w:w="100.0" w:type="dxa"/>
-              <w:right w:w="100.0" w:type="dxa"/>
-            </w:tcMar>
-          </w:tcPr>
-          <w:p>
-            <w:pPr>
-              <w:keepNext w:val="0"/>
-              <w:keepLines w:val="0"/>
-              <w:spacing w:after="0" w:before="280" w:lineRule="auto"/>
-              <w:contextualSpacing w:val="0"/>
-            </w:pPr>
-            <w:r>
-              <w:rPr>
-                <w:rFonts w:ascii="Times New Roman" w:cs="Times New Roman" w:eastAsia="Times New Roman" w:hAnsi="Times New Roman"/>
-                <w:sz w:val="24"/>
-                <w:szCs w:val="24"/>
-                <w:rtl w:val="0"/>
-              </w:rPr>
-              <w:t xml:space="preserve">A játékot 12 éven aluli gyerekek nem használhatják, csak szülői felügyelet mellett.</w:t>
-            </w:r>
-          </w:p>
-        </w:tc>
-        <w:tc>
-          <w:tcPr>
-            <w:tcBorders>
-              <w:top w:color="000000" w:space="0" w:sz="6" w:val="single"/>
-              <w:left w:color="000000" w:space="0" w:sz="6" w:val="single"/>
-              <w:bottom w:color="000000" w:space="0" w:sz="6" w:val="single"/>
-            </w:tcBorders>
-            <w:tcMar>
-              <w:top w:w="100.0" w:type="dxa"/>
-              <w:left w:w="100.0" w:type="dxa"/>
-              <w:bottom w:w="100.0" w:type="dxa"/>
-              <w:right w:w="100.0" w:type="dxa"/>
-            </w:tcMar>
-          </w:tcPr>
-          <w:p>
-            <w:pPr>
-              <w:widowControl w:val="0"/>
-              <w:contextualSpacing w:val="0"/>
-            </w:pPr>
-            <w:r>
-              <w:rPr>
-                <w:rtl w:val="0"/>
-              </w:rPr>
-            </w:r>
-          </w:p>
-        </w:tc>
-        <w:tc>
-          <w:tcPr>
-            <w:tcBorders>
-              <w:top w:color="000000" w:space="0" w:sz="6" w:val="single"/>
-              <w:left w:color="000000" w:space="0" w:sz="6" w:val="single"/>
-              <w:bottom w:color="000000" w:space="0" w:sz="6" w:val="single"/>
-            </w:tcBorders>
-            <w:tcMar>
-              <w:top w:w="100.0" w:type="dxa"/>
-              <w:left w:w="100.0" w:type="dxa"/>
-              <w:bottom w:w="100.0" w:type="dxa"/>
-              <w:right w:w="100.0" w:type="dxa"/>
-            </w:tcMar>
-          </w:tcPr>
-          <w:p>
-            <w:pPr>
-              <w:widowControl w:val="0"/>
-              <w:contextualSpacing w:val="0"/>
-            </w:pPr>
-            <w:r>
-              <w:rPr>
-                <w:rFonts w:ascii="Times New Roman" w:cs="Times New Roman" w:eastAsia="Times New Roman" w:hAnsi="Times New Roman"/>
-                <w:sz w:val="24"/>
-                <w:szCs w:val="24"/>
-                <w:rtl w:val="0"/>
-              </w:rPr>
-              <w:t xml:space="preserve">Opcionális</w:t>
-            </w:r>
-          </w:p>
-        </w:tc>
-        <w:tc>
-          <w:tcPr>
-            <w:tcBorders>
-              <w:top w:color="000000" w:space="0" w:sz="6" w:val="single"/>
-              <w:left w:color="000000" w:space="0" w:sz="6" w:val="single"/>
-              <w:bottom w:color="000000" w:space="0" w:sz="6" w:val="single"/>
-            </w:tcBorders>
-            <w:tcMar>
-              <w:top w:w="100.0" w:type="dxa"/>
-              <w:left w:w="100.0" w:type="dxa"/>
-              <w:bottom w:w="100.0" w:type="dxa"/>
-              <w:right w:w="100.0" w:type="dxa"/>
-            </w:tcMar>
-          </w:tcPr>
-          <w:p>
-            <w:pPr>
-              <w:widowControl w:val="0"/>
-              <w:contextualSpacing w:val="0"/>
-              <w:jc w:val="center"/>
-            </w:pPr>
-            <w:r>
-              <w:rPr>
-                <w:rFonts w:ascii="Times New Roman" w:cs="Times New Roman" w:eastAsia="Times New Roman" w:hAnsi="Times New Roman"/>
-                <w:sz w:val="24"/>
-                <w:szCs w:val="24"/>
-                <w:rtl w:val="0"/>
-              </w:rPr>
-              <w:t xml:space="preserve">Csapat</w:t>
-            </w:r>
-          </w:p>
-        </w:tc>
-        <w:tc>
-          <w:tcPr>
-            <w:tcBorders>
-              <w:top w:color="000000" w:space="0" w:sz="6" w:val="single"/>
-              <w:left w:color="000000" w:space="0" w:sz="6" w:val="single"/>
-              <w:bottom w:color="000000" w:space="0" w:sz="6" w:val="single"/>
-              <w:right w:color="000000" w:space="0" w:sz="6" w:val="single"/>
-            </w:tcBorders>
-            <w:tcMar>
-              <w:top w:w="100.0" w:type="dxa"/>
-              <w:left w:w="100.0" w:type="dxa"/>
-              <w:bottom w:w="100.0" w:type="dxa"/>
-              <w:right w:w="100.0" w:type="dxa"/>
-            </w:tcMar>
-          </w:tcPr>
-          <w:p>
-            <w:pPr>
-              <w:widowControl w:val="0"/>
-              <w:contextualSpacing w:val="0"/>
-            </w:pPr>
-            <w:r>
-              <w:rPr>
-                <w:rFonts w:ascii="Times New Roman" w:cs="Times New Roman" w:eastAsia="Times New Roman" w:hAnsi="Times New Roman"/>
-                <w:sz w:val="24"/>
-                <w:szCs w:val="24"/>
-                <w:rtl w:val="0"/>
-              </w:rPr>
-              <w:t xml:space="preserve">A játék nyelvezete és képi világe megterhelő lehet a kiskorúaknak</w:t>
             </w:r>
           </w:p>
         </w:tc>
@@ -9463,6 +9163,17 @@
           <w:rtl w:val="0"/>
         </w:rPr>
         <w:t xml:space="preserve"> </w:t>
+      </w:r>
+    </w:p>
+    <w:p>
+      <w:pPr>
+        <w:spacing w:after="80" w:before="280" w:line="240" w:lineRule="auto"/>
+        <w:contextualSpacing w:val="0"/>
+      </w:pPr>
+      <w:r>
+        <w:rPr>
+          <w:rtl w:val="0"/>
+        </w:rPr>
       </w:r>
     </w:p>
     <w:p>
@@ -10974,13 +10685,8 @@
       </w:pPr>
       <w:r>
         <w:rPr>
-          <w:rFonts w:ascii="Times New Roman" w:cs="Times New Roman" w:eastAsia="Times New Roman" w:hAnsi="Times New Roman"/>
-          <w:b w:val="1"/>
-          <w:sz w:val="24"/>
-          <w:szCs w:val="24"/>
-          <w:rtl w:val="0"/>
-        </w:rPr>
-        <w:t xml:space="preserve"> </w:t>
+          <w:rtl w:val="0"/>
+        </w:rPr>
       </w:r>
     </w:p>
     <w:tbl>
@@ -12178,6 +11884,39 @@
         </w:tc>
       </w:tr>
     </w:tbl>
+    <w:p>
+      <w:pPr>
+        <w:spacing w:after="80" w:before="280" w:line="240" w:lineRule="auto"/>
+        <w:contextualSpacing w:val="0"/>
+      </w:pPr>
+      <w:r>
+        <w:rPr>
+          <w:rtl w:val="0"/>
+        </w:rPr>
+      </w:r>
+    </w:p>
+    <w:p>
+      <w:pPr>
+        <w:spacing w:after="80" w:before="280" w:line="240" w:lineRule="auto"/>
+        <w:contextualSpacing w:val="0"/>
+      </w:pPr>
+      <w:r>
+        <w:rPr>
+          <w:rtl w:val="0"/>
+        </w:rPr>
+      </w:r>
+    </w:p>
+    <w:p>
+      <w:pPr>
+        <w:spacing w:after="80" w:before="280" w:line="240" w:lineRule="auto"/>
+        <w:contextualSpacing w:val="0"/>
+      </w:pPr>
+      <w:r>
+        <w:rPr>
+          <w:rtl w:val="0"/>
+        </w:rPr>
+      </w:r>
+    </w:p>
     <w:p>
       <w:pPr>
         <w:spacing w:after="80" w:before="280" w:line="240" w:lineRule="auto"/>
@@ -13367,7 +13106,7 @@
           <w:szCs w:val="24"/>
           <w:rtl w:val="0"/>
         </w:rPr>
-        <w:t xml:space="preserve">goa’uld</w:t>
+        <w:t xml:space="preserve">Goa’uld</w:t>
       </w:r>
       <w:r>
         <w:rPr>
@@ -13527,7 +13266,7 @@
           <w:szCs w:val="24"/>
           <w:rtl w:val="0"/>
         </w:rPr>
-        <w:t xml:space="preserve">tér-idő kontinuum</w:t>
+        <w:t xml:space="preserve">Tér-idő kontinuum</w:t>
       </w:r>
       <w:r>
         <w:rPr>
@@ -14676,6 +14415,36 @@
           <w:szCs w:val="24"/>
           <w:rtl w:val="0"/>
         </w:rPr>
+        <w:t xml:space="preserve">Szoftverfejlesztés: Eclipse</w:t>
+      </w:r>
+    </w:p>
+    <w:p>
+      <w:pPr>
+        <w:spacing w:line="240" w:lineRule="auto"/>
+        <w:contextualSpacing w:val="0"/>
+      </w:pPr>
+      <w:r>
+        <w:rPr>
+          <w:rFonts w:ascii="Times New Roman" w:cs="Times New Roman" w:eastAsia="Times New Roman" w:hAnsi="Times New Roman"/>
+          <w:sz w:val="24"/>
+          <w:szCs w:val="24"/>
+          <w:rtl w:val="0"/>
+        </w:rPr>
+        <w:t xml:space="preserve">Diagram készítés: StarUML</w:t>
+      </w:r>
+    </w:p>
+    <w:p>
+      <w:pPr>
+        <w:spacing w:line="240" w:lineRule="auto"/>
+        <w:contextualSpacing w:val="0"/>
+      </w:pPr>
+      <w:r>
+        <w:rPr>
+          <w:rFonts w:ascii="Times New Roman" w:cs="Times New Roman" w:eastAsia="Times New Roman" w:hAnsi="Times New Roman"/>
+          <w:sz w:val="24"/>
+          <w:szCs w:val="24"/>
+          <w:rtl w:val="0"/>
+        </w:rPr>
         <w:t xml:space="preserve">Forrás kód szerkesztésére: Github</w:t>
       </w:r>
     </w:p>
@@ -15632,7 +15401,7 @@
                 <w:rFonts w:ascii="Times New Roman" w:cs="Times New Roman" w:eastAsia="Times New Roman" w:hAnsi="Times New Roman"/>
                 <w:rtl w:val="0"/>
               </w:rPr>
-              <w:t xml:space="preserve">2.2.2. Funkciók megírásának elkezdése</w:t>
+              <w:t xml:space="preserve">2.2.2. Funkciók megírása</w:t>
               <w:tab/>
             </w:r>
           </w:p>
@@ -17106,6 +16875,7 @@
                 <w:rtl w:val="0"/>
               </w:rPr>
               <w:t xml:space="preserve">Hegedüs Dániel</w:t>
+              <w:br w:type="textWrapping"/>
             </w:r>
           </w:p>
         </w:tc>
@@ -17137,6 +16907,274 @@
                 <w:rtl w:val="0"/>
               </w:rPr>
               <w:t xml:space="preserve">Véglegesítés</w:t>
+            </w:r>
+          </w:p>
+        </w:tc>
+      </w:tr>
+      <w:tr>
+        <w:tc>
+          <w:tcPr>
+            <w:tcBorders>
+              <w:top w:color="000000" w:space="0" w:sz="6" w:val="single"/>
+              <w:left w:color="000000" w:space="0" w:sz="6" w:val="single"/>
+              <w:bottom w:color="000000" w:space="0" w:sz="6" w:val="single"/>
+            </w:tcBorders>
+            <w:tcMar>
+              <w:top w:w="100.0" w:type="dxa"/>
+              <w:left w:w="100.0" w:type="dxa"/>
+              <w:bottom w:w="100.0" w:type="dxa"/>
+              <w:right w:w="100.0" w:type="dxa"/>
+            </w:tcMar>
+          </w:tcPr>
+          <w:p>
+            <w:pPr>
+              <w:widowControl w:val="0"/>
+              <w:contextualSpacing w:val="0"/>
+            </w:pPr>
+            <w:r>
+              <w:rPr>
+                <w:rFonts w:ascii="Times New Roman" w:cs="Times New Roman" w:eastAsia="Times New Roman" w:hAnsi="Times New Roman"/>
+                <w:rtl w:val="0"/>
+              </w:rPr>
+              <w:t xml:space="preserve">2016.02.29 10:45</w:t>
+            </w:r>
+          </w:p>
+        </w:tc>
+        <w:tc>
+          <w:tcPr>
+            <w:tcBorders>
+              <w:top w:color="000000" w:space="0" w:sz="6" w:val="single"/>
+              <w:left w:color="000000" w:space="0" w:sz="6" w:val="single"/>
+              <w:bottom w:color="000000" w:space="0" w:sz="6" w:val="single"/>
+            </w:tcBorders>
+            <w:tcMar>
+              <w:top w:w="100.0" w:type="dxa"/>
+              <w:left w:w="100.0" w:type="dxa"/>
+              <w:bottom w:w="100.0" w:type="dxa"/>
+              <w:right w:w="100.0" w:type="dxa"/>
+            </w:tcMar>
+          </w:tcPr>
+          <w:p>
+            <w:pPr>
+              <w:keepNext w:val="0"/>
+              <w:keepLines w:val="0"/>
+              <w:widowControl w:val="0"/>
+              <w:spacing w:after="0" w:before="0" w:line="276" w:lineRule="auto"/>
+              <w:ind w:left="0" w:right="0" w:firstLine="0"/>
+              <w:contextualSpacing w:val="0"/>
+              <w:jc w:val="left"/>
+            </w:pPr>
+            <w:r>
+              <w:rPr>
+                <w:rFonts w:ascii="Times New Roman" w:cs="Times New Roman" w:eastAsia="Times New Roman" w:hAnsi="Times New Roman"/>
+                <w:rtl w:val="0"/>
+              </w:rPr>
+              <w:t xml:space="preserve">15 perc</w:t>
+            </w:r>
+          </w:p>
+        </w:tc>
+        <w:tc>
+          <w:tcPr>
+            <w:tcBorders>
+              <w:top w:color="000000" w:space="0" w:sz="6" w:val="single"/>
+              <w:left w:color="000000" w:space="0" w:sz="6" w:val="single"/>
+              <w:bottom w:color="000000" w:space="0" w:sz="6" w:val="single"/>
+            </w:tcBorders>
+            <w:tcMar>
+              <w:top w:w="100.0" w:type="dxa"/>
+              <w:left w:w="100.0" w:type="dxa"/>
+              <w:bottom w:w="100.0" w:type="dxa"/>
+              <w:right w:w="100.0" w:type="dxa"/>
+            </w:tcMar>
+          </w:tcPr>
+          <w:p>
+            <w:pPr>
+              <w:widowControl w:val="0"/>
+              <w:contextualSpacing w:val="0"/>
+            </w:pPr>
+            <w:r>
+              <w:rPr>
+                <w:rFonts w:ascii="Times New Roman" w:cs="Times New Roman" w:eastAsia="Times New Roman" w:hAnsi="Times New Roman"/>
+                <w:rtl w:val="0"/>
+              </w:rPr>
+              <w:t xml:space="preserve">Kártyás Bálint</w:t>
+            </w:r>
+          </w:p>
+          <w:p>
+            <w:pPr>
+              <w:widowControl w:val="0"/>
+              <w:contextualSpacing w:val="0"/>
+            </w:pPr>
+            <w:r>
+              <w:rPr>
+                <w:rFonts w:ascii="Times New Roman" w:cs="Times New Roman" w:eastAsia="Times New Roman" w:hAnsi="Times New Roman"/>
+                <w:rtl w:val="0"/>
+              </w:rPr>
+              <w:t xml:space="preserve">Tuskó Gergely</w:t>
+            </w:r>
+          </w:p>
+          <w:p>
+            <w:pPr>
+              <w:widowControl w:val="0"/>
+              <w:contextualSpacing w:val="0"/>
+            </w:pPr>
+            <w:r>
+              <w:rPr>
+                <w:rFonts w:ascii="Times New Roman" w:cs="Times New Roman" w:eastAsia="Times New Roman" w:hAnsi="Times New Roman"/>
+                <w:rtl w:val="0"/>
+              </w:rPr>
+              <w:t xml:space="preserve">Nemeslaki Keve</w:t>
+            </w:r>
+          </w:p>
+        </w:tc>
+        <w:tc>
+          <w:tcPr>
+            <w:tcBorders>
+              <w:top w:color="000000" w:space="0" w:sz="6" w:val="single"/>
+              <w:left w:color="000000" w:space="0" w:sz="6" w:val="single"/>
+              <w:bottom w:color="000000" w:space="0" w:sz="6" w:val="single"/>
+              <w:right w:color="000000" w:space="0" w:sz="6" w:val="single"/>
+            </w:tcBorders>
+            <w:tcMar>
+              <w:top w:w="100.0" w:type="dxa"/>
+              <w:left w:w="100.0" w:type="dxa"/>
+              <w:bottom w:w="100.0" w:type="dxa"/>
+              <w:right w:w="100.0" w:type="dxa"/>
+            </w:tcMar>
+          </w:tcPr>
+          <w:p>
+            <w:pPr>
+              <w:spacing w:before="280" w:lineRule="auto"/>
+              <w:contextualSpacing w:val="0"/>
+            </w:pPr>
+            <w:r>
+              <w:rPr>
+                <w:rFonts w:ascii="Times New Roman" w:cs="Times New Roman" w:eastAsia="Times New Roman" w:hAnsi="Times New Roman"/>
+                <w:rtl w:val="0"/>
+              </w:rPr>
+              <w:t xml:space="preserve">Utolsó utáni módosítások megbeszélése</w:t>
+            </w:r>
+          </w:p>
+        </w:tc>
+      </w:tr>
+      <w:tr>
+        <w:tc>
+          <w:tcPr>
+            <w:tcBorders>
+              <w:top w:color="000000" w:space="0" w:sz="6" w:val="single"/>
+              <w:left w:color="000000" w:space="0" w:sz="6" w:val="single"/>
+              <w:bottom w:color="000000" w:space="0" w:sz="6" w:val="single"/>
+            </w:tcBorders>
+            <w:tcMar>
+              <w:top w:w="100.0" w:type="dxa"/>
+              <w:left w:w="100.0" w:type="dxa"/>
+              <w:bottom w:w="100.0" w:type="dxa"/>
+              <w:right w:w="100.0" w:type="dxa"/>
+            </w:tcMar>
+          </w:tcPr>
+          <w:p>
+            <w:pPr>
+              <w:widowControl w:val="0"/>
+              <w:contextualSpacing w:val="0"/>
+            </w:pPr>
+            <w:r>
+              <w:rPr>
+                <w:rFonts w:ascii="Times New Roman" w:cs="Times New Roman" w:eastAsia="Times New Roman" w:hAnsi="Times New Roman"/>
+                <w:rtl w:val="0"/>
+              </w:rPr>
+              <w:t xml:space="preserve">2016.02.29 11:00</w:t>
+            </w:r>
+          </w:p>
+        </w:tc>
+        <w:tc>
+          <w:tcPr>
+            <w:tcBorders>
+              <w:top w:color="000000" w:space="0" w:sz="6" w:val="single"/>
+              <w:left w:color="000000" w:space="0" w:sz="6" w:val="single"/>
+              <w:bottom w:color="000000" w:space="0" w:sz="6" w:val="single"/>
+            </w:tcBorders>
+            <w:tcMar>
+              <w:top w:w="100.0" w:type="dxa"/>
+              <w:left w:w="100.0" w:type="dxa"/>
+              <w:bottom w:w="100.0" w:type="dxa"/>
+              <w:right w:w="100.0" w:type="dxa"/>
+            </w:tcMar>
+          </w:tcPr>
+          <w:p>
+            <w:pPr>
+              <w:keepNext w:val="0"/>
+              <w:keepLines w:val="0"/>
+              <w:widowControl w:val="0"/>
+              <w:spacing w:after="0" w:before="0" w:line="276" w:lineRule="auto"/>
+              <w:ind w:left="0" w:right="0" w:firstLine="0"/>
+              <w:contextualSpacing w:val="0"/>
+              <w:jc w:val="left"/>
+            </w:pPr>
+            <w:r>
+              <w:rPr>
+                <w:rFonts w:ascii="Times New Roman" w:cs="Times New Roman" w:eastAsia="Times New Roman" w:hAnsi="Times New Roman"/>
+                <w:rtl w:val="0"/>
+              </w:rPr>
+              <w:t xml:space="preserve">45 perc</w:t>
+            </w:r>
+          </w:p>
+        </w:tc>
+        <w:tc>
+          <w:tcPr>
+            <w:tcBorders>
+              <w:top w:color="000000" w:space="0" w:sz="6" w:val="single"/>
+              <w:left w:color="000000" w:space="0" w:sz="6" w:val="single"/>
+              <w:bottom w:color="000000" w:space="0" w:sz="6" w:val="single"/>
+            </w:tcBorders>
+            <w:tcMar>
+              <w:top w:w="100.0" w:type="dxa"/>
+              <w:left w:w="100.0" w:type="dxa"/>
+              <w:bottom w:w="100.0" w:type="dxa"/>
+              <w:right w:w="100.0" w:type="dxa"/>
+            </w:tcMar>
+          </w:tcPr>
+          <w:p>
+            <w:pPr>
+              <w:widowControl w:val="0"/>
+              <w:contextualSpacing w:val="0"/>
+            </w:pPr>
+            <w:r>
+              <w:rPr>
+                <w:rFonts w:ascii="Times New Roman" w:cs="Times New Roman" w:eastAsia="Times New Roman" w:hAnsi="Times New Roman"/>
+                <w:rtl w:val="0"/>
+              </w:rPr>
+              <w:t xml:space="preserve">Kártyás Bálint</w:t>
+            </w:r>
+          </w:p>
+        </w:tc>
+        <w:tc>
+          <w:tcPr>
+            <w:tcBorders>
+              <w:top w:color="000000" w:space="0" w:sz="6" w:val="single"/>
+              <w:left w:color="000000" w:space="0" w:sz="6" w:val="single"/>
+              <w:bottom w:color="000000" w:space="0" w:sz="6" w:val="single"/>
+              <w:right w:color="000000" w:space="0" w:sz="6" w:val="single"/>
+            </w:tcBorders>
+            <w:tcMar>
+              <w:top w:w="100.0" w:type="dxa"/>
+              <w:left w:w="100.0" w:type="dxa"/>
+              <w:bottom w:w="100.0" w:type="dxa"/>
+              <w:right w:w="100.0" w:type="dxa"/>
+            </w:tcMar>
+          </w:tcPr>
+          <w:p>
+            <w:pPr>
+              <w:keepNext w:val="0"/>
+              <w:keepLines w:val="0"/>
+              <w:spacing w:before="280" w:lineRule="auto"/>
+              <w:contextualSpacing w:val="0"/>
+            </w:pPr>
+            <w:r>
+              <w:rPr>
+                <w:rFonts w:ascii="Times New Roman" w:cs="Times New Roman" w:eastAsia="Times New Roman" w:hAnsi="Times New Roman"/>
+                <w:rtl w:val="0"/>
+              </w:rPr>
+              <w:t xml:space="preserve">Utolsó utáni simítások</w:t>
             </w:r>
           </w:p>
         </w:tc>
@@ -17153,12 +17191,55 @@
       </w:r>
     </w:p>
     <w:sectPr>
+      <w:headerReference r:id="rId7" w:type="default"/>
       <w:pgSz w:h="16834" w:w="11909"/>
       <w:pgMar w:bottom="1440" w:top="1440" w:left="1440" w:right="1440"/>
       <w:pgNumType w:start="1"/>
     </w:sectPr>
   </w:body>
 </w:document>
+</file>
+
+<file path=word/header1.xml><?xml version="1.0" encoding="utf-8"?>
+<w:hdr xmlns:mc="http://schemas.openxmlformats.org/markup-compatibility/2006" xmlns:o="urn:schemas-microsoft-com:office:office" xmlns:r="http://schemas.openxmlformats.org/officeDocument/2006/relationships" xmlns:m="http://schemas.openxmlformats.org/officeDocument/2006/math" xmlns:v="urn:schemas-microsoft-com:vml" xmlns:wp="http://schemas.openxmlformats.org/drawingml/2006/wordprocessingDrawing" xmlns:w10="urn:schemas-microsoft-com:office:word" xmlns:w="http://schemas.openxmlformats.org/wordprocessingml/2006/main" xmlns:wne="http://schemas.microsoft.com/office/word/2006/wordml" xmlns:sl="http://schemas.openxmlformats.org/schemaLibrary/2006/main" xmlns:a="http://schemas.openxmlformats.org/drawingml/2006/main" xmlns:pic="http://schemas.openxmlformats.org/drawingml/2006/picture" xmlns:c="http://schemas.openxmlformats.org/drawingml/2006/chart" xmlns:lc="http://schemas.openxmlformats.org/drawingml/2006/lockedCanvas" xmlns:dgm="http://schemas.openxmlformats.org/drawingml/2006/diagram" xmlns:wps="http://schemas.microsoft.com/office/word/2010/wordprocessingShape" xmlns:wpg="http://schemas.microsoft.com/office/word/2010/wordprocessingGroup">
+  <w:p>
+    <w:pPr>
+      <w:contextualSpacing w:val="0"/>
+    </w:pPr>
+    <w:r>
+      <w:rPr>
+        <w:rtl w:val="0"/>
+      </w:rPr>
+    </w:r>
+  </w:p>
+  <w:p>
+    <w:pPr>
+      <w:contextualSpacing w:val="0"/>
+    </w:pPr>
+    <w:r>
+      <w:rPr>
+        <w:rtl w:val="0"/>
+      </w:rPr>
+    </w:r>
+  </w:p>
+  <w:p>
+    <w:pPr>
+      <w:contextualSpacing w:val="0"/>
+    </w:pPr>
+    <w:r>
+      <w:rPr>
+        <w:rtl w:val="0"/>
+      </w:rPr>
+      <w:t xml:space="preserve">2 Követelmény, projekt, funkcionalitás</w:t>
+      <w:tab/>
+      <w:tab/>
+      <w:tab/>
+      <w:tab/>
+      <w:tab/>
+      <w:t xml:space="preserve">angolkarakterek</w:t>
+    </w:r>
+  </w:p>
+</w:hdr>
 </file>
 
 <file path=word/numbering.xml><?xml version="1.0" encoding="utf-8"?>

</xml_diff>